<commit_message>
Aplicación completa, pendiente separar lógica del front
</commit_message>
<xml_diff>
--- a/MyHomeStock.docx
+++ b/MyHomeStock.docx
@@ -2977,120 +2977,120 @@
           <w:lang w:val="es-ES"/>
         </w:rPr>
       </w:pPr>
+    </w:p>
+    <w:p>
+      <w:pPr>
+        <w:numPr>
+          <w:ilvl w:val="0"/>
+          <w:numId w:val="0"/>
+        </w:numPr>
+        <w:rPr>
+          <w:rFonts w:hint="default"/>
+          <w:lang w:val="es-ES"/>
+        </w:rPr>
+      </w:pPr>
+    </w:p>
+    <w:p>
+      <w:pPr>
+        <w:numPr>
+          <w:ilvl w:val="0"/>
+          <w:numId w:val="0"/>
+        </w:numPr>
+        <w:rPr>
+          <w:rFonts w:hint="default"/>
+          <w:lang w:val="es-ES"/>
+        </w:rPr>
+      </w:pPr>
+    </w:p>
+    <w:p>
+      <w:pPr>
+        <w:numPr>
+          <w:ilvl w:val="0"/>
+          <w:numId w:val="0"/>
+        </w:numPr>
+        <w:rPr>
+          <w:rFonts w:hint="default"/>
+          <w:lang w:val="es-ES"/>
+        </w:rPr>
+      </w:pPr>
+      <w:r>
+        <w:rPr>
+          <w:rFonts w:hint="default"/>
+          <w:lang w:val="es-ES"/>
+        </w:rPr>
+        <w:t>-- Insertar usuarios</w:t>
+      </w:r>
+    </w:p>
+    <w:p>
+      <w:pPr>
+        <w:numPr>
+          <w:ilvl w:val="0"/>
+          <w:numId w:val="0"/>
+        </w:numPr>
+        <w:rPr>
+          <w:rFonts w:hint="default"/>
+          <w:lang w:val="es-ES"/>
+        </w:rPr>
+      </w:pPr>
+      <w:r>
+        <w:rPr>
+          <w:rFonts w:hint="default"/>
+          <w:lang w:val="es-ES"/>
+        </w:rPr>
+        <w:t>INSERT INTO usuario (nombre, contrasena, email) VALUES</w:t>
+      </w:r>
+    </w:p>
+    <w:p>
+      <w:pPr>
+        <w:numPr>
+          <w:ilvl w:val="0"/>
+          <w:numId w:val="0"/>
+        </w:numPr>
+        <w:rPr>
+          <w:rFonts w:hint="default"/>
+          <w:lang w:val="es-ES"/>
+        </w:rPr>
+      </w:pPr>
+      <w:r>
+        <w:rPr>
+          <w:rFonts w:hint="default"/>
+          <w:lang w:val="es-ES"/>
+        </w:rPr>
+        <w:t>('Víctor Core', '1234', 'victor@core.com'),</w:t>
+      </w:r>
+    </w:p>
+    <w:p>
+      <w:pPr>
+        <w:numPr>
+          <w:ilvl w:val="0"/>
+          <w:numId w:val="0"/>
+        </w:numPr>
+        <w:rPr>
+          <w:rFonts w:hint="default"/>
+          <w:lang w:val="es-ES"/>
+        </w:rPr>
+      </w:pPr>
+      <w:r>
+        <w:rPr>
+          <w:rFonts w:hint="default"/>
+          <w:lang w:val="es-ES"/>
+        </w:rPr>
+        <w:t>('Ariel Core', '1234', 'ariel@core.com');</w:t>
+      </w:r>
+    </w:p>
+    <w:p>
+      <w:pPr>
+        <w:numPr>
+          <w:ilvl w:val="0"/>
+          <w:numId w:val="0"/>
+        </w:numPr>
+        <w:rPr>
+          <w:rFonts w:hint="default"/>
+          <w:lang w:val="es-ES"/>
+        </w:rPr>
+      </w:pPr>
       <w:bookmarkStart w:id="0" w:name="_GoBack"/>
       <w:bookmarkEnd w:id="0"/>
-    </w:p>
-    <w:p>
-      <w:pPr>
-        <w:numPr>
-          <w:ilvl w:val="0"/>
-          <w:numId w:val="0"/>
-        </w:numPr>
-        <w:rPr>
-          <w:rFonts w:hint="default"/>
-          <w:lang w:val="es-ES"/>
-        </w:rPr>
-      </w:pPr>
-    </w:p>
-    <w:p>
-      <w:pPr>
-        <w:numPr>
-          <w:ilvl w:val="0"/>
-          <w:numId w:val="0"/>
-        </w:numPr>
-        <w:rPr>
-          <w:rFonts w:hint="default"/>
-          <w:lang w:val="es-ES"/>
-        </w:rPr>
-      </w:pPr>
-    </w:p>
-    <w:p>
-      <w:pPr>
-        <w:numPr>
-          <w:ilvl w:val="0"/>
-          <w:numId w:val="0"/>
-        </w:numPr>
-        <w:rPr>
-          <w:rFonts w:hint="default"/>
-          <w:lang w:val="es-ES"/>
-        </w:rPr>
-      </w:pPr>
-      <w:r>
-        <w:rPr>
-          <w:rFonts w:hint="default"/>
-          <w:lang w:val="es-ES"/>
-        </w:rPr>
-        <w:t>-- Insertar usuarios</w:t>
-      </w:r>
-    </w:p>
-    <w:p>
-      <w:pPr>
-        <w:numPr>
-          <w:ilvl w:val="0"/>
-          <w:numId w:val="0"/>
-        </w:numPr>
-        <w:rPr>
-          <w:rFonts w:hint="default"/>
-          <w:lang w:val="es-ES"/>
-        </w:rPr>
-      </w:pPr>
-      <w:r>
-        <w:rPr>
-          <w:rFonts w:hint="default"/>
-          <w:lang w:val="es-ES"/>
-        </w:rPr>
-        <w:t>INSERT INTO usuarios (nombre, contrasena, email) VALUES</w:t>
-      </w:r>
-    </w:p>
-    <w:p>
-      <w:pPr>
-        <w:numPr>
-          <w:ilvl w:val="0"/>
-          <w:numId w:val="0"/>
-        </w:numPr>
-        <w:rPr>
-          <w:rFonts w:hint="default"/>
-          <w:lang w:val="es-ES"/>
-        </w:rPr>
-      </w:pPr>
-      <w:r>
-        <w:rPr>
-          <w:rFonts w:hint="default"/>
-          <w:lang w:val="es-ES"/>
-        </w:rPr>
-        <w:t>('Víctor Core', '1234', 'victor@core.com'),</w:t>
-      </w:r>
-    </w:p>
-    <w:p>
-      <w:pPr>
-        <w:numPr>
-          <w:ilvl w:val="0"/>
-          <w:numId w:val="0"/>
-        </w:numPr>
-        <w:rPr>
-          <w:rFonts w:hint="default"/>
-          <w:lang w:val="es-ES"/>
-        </w:rPr>
-      </w:pPr>
-      <w:r>
-        <w:rPr>
-          <w:rFonts w:hint="default"/>
-          <w:lang w:val="es-ES"/>
-        </w:rPr>
-        <w:t>('Ariel Core', '1234', 'ariel@core.com');</w:t>
-      </w:r>
-    </w:p>
-    <w:p>
-      <w:pPr>
-        <w:numPr>
-          <w:ilvl w:val="0"/>
-          <w:numId w:val="0"/>
-        </w:numPr>
-        <w:rPr>
-          <w:rFonts w:hint="default"/>
-          <w:lang w:val="es-ES"/>
-        </w:rPr>
-      </w:pPr>
     </w:p>
     <w:p>
       <w:pPr>

</xml_diff>